<commit_message>
week01 assignment updated with code changes and document
</commit_message>
<xml_diff>
--- a/Lab1A/Lab1A.docx
+++ b/Lab1A/Lab1A.docx
@@ -20,20 +20,14 @@
           <w:b/>
           <w:bCs/>
         </w:rPr>
-        <w:t xml:space="preserve">File </w:t>
-      </w:r>
-      <w:proofErr w:type="spellStart"/>
-      <w:r>
-        <w:rPr>
-          <w:b/>
-          <w:bCs/>
-        </w:rPr>
-        <w:t>Name:hello.py</w:t>
-      </w:r>
-      <w:proofErr w:type="spellEnd"/>
-    </w:p>
-    <w:p>
-      <w:r>
+        <w:t>File Name:hello.py</w:t>
+      </w:r>
+    </w:p>
+    <w:p>
+      <w:r>
+        <w:rPr>
+          <w:noProof/>
+        </w:rPr>
         <w:drawing>
           <wp:inline distT="0" distB="0" distL="0" distR="0" wp14:anchorId="1EF18EDE" wp14:editId="5D48181B">
             <wp:extent cx="5731510" cy="3585845"/>
@@ -93,22 +87,13 @@
           <w:bCs/>
         </w:rPr>
       </w:pPr>
-      <w:proofErr w:type="spellStart"/>
       <w:r>
         <w:rPr>
           <w:b/>
           <w:bCs/>
         </w:rPr>
         <w:lastRenderedPageBreak/>
-        <w:t>FileName</w:t>
-      </w:r>
-      <w:proofErr w:type="spellEnd"/>
-      <w:r>
-        <w:rPr>
-          <w:b/>
-          <w:bCs/>
-        </w:rPr>
-        <w:t>:-hello_version.py</w:t>
+        <w:t>FileName:-hello_version.py</w:t>
       </w:r>
     </w:p>
     <w:p>
@@ -162,6 +147,9 @@
         <w:br/>
       </w:r>
       <w:r>
+        <w:rPr>
+          <w:noProof/>
+        </w:rPr>
         <w:drawing>
           <wp:inline distT="0" distB="0" distL="0" distR="0" wp14:anchorId="054E9351" wp14:editId="440D44BC">
             <wp:extent cx="5731510" cy="1539240"/>
@@ -327,6 +315,7 @@
       <w:r>
         <w:rPr>
           <w:rFonts w:asciiTheme="minorHAnsi" w:hAnsiTheme="minorHAnsi" w:cstheme="minorHAnsi"/>
+          <w:noProof/>
           <w:color w:val="080808"/>
         </w:rPr>
         <w:drawing>
@@ -395,7 +384,6 @@
           <w:bCs/>
         </w:rPr>
       </w:pPr>
-      <w:proofErr w:type="spellStart"/>
       <w:r>
         <w:rPr>
           <w:b/>
@@ -404,7 +392,6 @@
         <w:lastRenderedPageBreak/>
         <w:t>FileName:Sample_variables</w:t>
       </w:r>
-      <w:proofErr w:type="spellEnd"/>
     </w:p>
     <w:p>
       <w:r>
@@ -423,6 +410,9 @@
     </w:p>
     <w:p>
       <w:r>
+        <w:rPr>
+          <w:noProof/>
+        </w:rPr>
         <w:drawing>
           <wp:inline distT="0" distB="0" distL="0" distR="0" wp14:anchorId="297C9344" wp14:editId="4AF84B2E">
             <wp:extent cx="3977640" cy="3063240"/>
@@ -479,7 +469,6 @@
     <w:p/>
     <w:p/>
     <w:p>
-      <w:proofErr w:type="spellStart"/>
       <w:r>
         <w:rPr>
           <w:b/>
@@ -488,7 +477,6 @@
         <w:lastRenderedPageBreak/>
         <w:t>FileName:math.py</w:t>
       </w:r>
-      <w:proofErr w:type="spellEnd"/>
       <w:r>
         <w:rPr>
           <w:b/>
@@ -507,6 +495,9 @@
         <w:t xml:space="preserve">Changed </w:t>
       </w:r>
       <w:r>
+        <w:t>I,</w:t>
+      </w:r>
+      <w:r>
         <w:rPr>
           <w:b/>
           <w:bCs/>
@@ -527,14 +518,19 @@
         <w:t>values and performed some below operations ,Additions, Subtraction,Division,Modulus,Exponentiantion,Multiplication,Floor Division</w:t>
       </w:r>
     </w:p>
+    <w:p>
+      <w:r>
+        <w:t>Performed BODMAS operations.</w:t>
+      </w:r>
+    </w:p>
     <w:p/>
     <w:p>
       <w:r>
         <w:drawing>
-          <wp:inline distT="0" distB="0" distL="0" distR="0" wp14:anchorId="67690B88" wp14:editId="795350D1">
-            <wp:extent cx="5539740" cy="3429000"/>
-            <wp:effectExtent l="0" t="0" r="3810" b="0"/>
-            <wp:docPr id="135634122" name="Picture 1" descr="A screenshot of a computer program&#10;&#10;Description automatically generated"/>
+          <wp:inline distT="0" distB="0" distL="0" distR="0" wp14:anchorId="128A4A60" wp14:editId="4C67E6FB">
+            <wp:extent cx="5731510" cy="4423410"/>
+            <wp:effectExtent l="0" t="0" r="2540" b="0"/>
+            <wp:docPr id="91588847" name="Picture 1"/>
             <wp:cNvGraphicFramePr>
               <a:graphicFrameLocks xmlns:a="http://schemas.openxmlformats.org/drawingml/2006/main" noChangeAspect="1"/>
             </wp:cNvGraphicFramePr>
@@ -542,7 +538,7 @@
               <a:graphicData uri="http://schemas.openxmlformats.org/drawingml/2006/picture">
                 <pic:pic xmlns:pic="http://schemas.openxmlformats.org/drawingml/2006/picture">
                   <pic:nvPicPr>
-                    <pic:cNvPr id="135634122" name="Picture 1" descr="A screenshot of a computer program&#10;&#10;Description automatically generated"/>
+                    <pic:cNvPr id="91588847" name=""/>
                     <pic:cNvPicPr/>
                   </pic:nvPicPr>
                   <pic:blipFill>
@@ -554,7 +550,7 @@
                   <pic:spPr>
                     <a:xfrm>
                       <a:off x="0" y="0"/>
-                      <a:ext cx="5540225" cy="3429300"/>
+                      <a:ext cx="5731510" cy="4423410"/>
                     </a:xfrm>
                     <a:prstGeom prst="rect">
                       <a:avLst/>
@@ -569,11 +565,12 @@
     </w:p>
     <w:p>
       <w:r>
+        <w:lastRenderedPageBreak/>
         <w:drawing>
-          <wp:inline distT="0" distB="0" distL="0" distR="0" wp14:anchorId="7B4C5FF7" wp14:editId="447C02BB">
-            <wp:extent cx="5731510" cy="2620645"/>
-            <wp:effectExtent l="0" t="0" r="2540" b="8255"/>
-            <wp:docPr id="2141029681" name="Picture 1" descr="A screenshot of a computer&#10;&#10;Description automatically generated"/>
+          <wp:inline distT="0" distB="0" distL="0" distR="0" wp14:anchorId="618F3AE2" wp14:editId="3534F5BF">
+            <wp:extent cx="3224851" cy="3065145"/>
+            <wp:effectExtent l="0" t="0" r="0" b="1905"/>
+            <wp:docPr id="1852662555" name="Picture 1"/>
             <wp:cNvGraphicFramePr>
               <a:graphicFrameLocks xmlns:a="http://schemas.openxmlformats.org/drawingml/2006/main" noChangeAspect="1"/>
             </wp:cNvGraphicFramePr>
@@ -581,7 +578,7 @@
               <a:graphicData uri="http://schemas.openxmlformats.org/drawingml/2006/picture">
                 <pic:pic xmlns:pic="http://schemas.openxmlformats.org/drawingml/2006/picture">
                   <pic:nvPicPr>
-                    <pic:cNvPr id="2141029681" name="Picture 1" descr="A screenshot of a computer&#10;&#10;Description automatically generated"/>
+                    <pic:cNvPr id="1852662555" name=""/>
                     <pic:cNvPicPr/>
                   </pic:nvPicPr>
                   <pic:blipFill>
@@ -593,7 +590,7 @@
                   <pic:spPr>
                     <a:xfrm>
                       <a:off x="0" y="0"/>
-                      <a:ext cx="5731510" cy="2620645"/>
+                      <a:ext cx="3233869" cy="3073716"/>
                     </a:xfrm>
                     <a:prstGeom prst="rect">
                       <a:avLst/>
@@ -609,12 +606,11 @@
     <w:p/>
     <w:p>
       <w:r>
-        <w:lastRenderedPageBreak/>
         <w:drawing>
-          <wp:inline distT="0" distB="0" distL="0" distR="0" wp14:anchorId="7454F315" wp14:editId="693BB1CF">
-            <wp:extent cx="5485765" cy="2407725"/>
-            <wp:effectExtent l="0" t="0" r="635" b="0"/>
-            <wp:docPr id="19304970" name="Picture 1" descr="A screenshot of a computer program&#10;&#10;Description automatically generated"/>
+          <wp:inline distT="0" distB="0" distL="0" distR="0" wp14:anchorId="01BB9EB1" wp14:editId="26851CCF">
+            <wp:extent cx="4109720" cy="2915920"/>
+            <wp:effectExtent l="0" t="0" r="5080" b="0"/>
+            <wp:docPr id="1208239904" name="Picture 1" descr="A screenshot of a computer&#10;&#10;Description automatically generated"/>
             <wp:cNvGraphicFramePr>
               <a:graphicFrameLocks xmlns:a="http://schemas.openxmlformats.org/drawingml/2006/main" noChangeAspect="1"/>
             </wp:cNvGraphicFramePr>
@@ -622,7 +618,7 @@
               <a:graphicData uri="http://schemas.openxmlformats.org/drawingml/2006/picture">
                 <pic:pic xmlns:pic="http://schemas.openxmlformats.org/drawingml/2006/picture">
                   <pic:nvPicPr>
-                    <pic:cNvPr id="19304970" name="Picture 1" descr="A screenshot of a computer program&#10;&#10;Description automatically generated"/>
+                    <pic:cNvPr id="1208239904" name="Picture 1" descr="A screenshot of a computer&#10;&#10;Description automatically generated"/>
                     <pic:cNvPicPr/>
                   </pic:nvPicPr>
                   <pic:blipFill>
@@ -634,7 +630,7 @@
                   <pic:spPr>
                     <a:xfrm>
                       <a:off x="0" y="0"/>
-                      <a:ext cx="5512391" cy="2419411"/>
+                      <a:ext cx="4109720" cy="2915920"/>
                     </a:xfrm>
                     <a:prstGeom prst="rect">
                       <a:avLst/>
@@ -650,23 +646,55 @@
     <w:p/>
     <w:p/>
     <w:p>
-      <w:proofErr w:type="spellStart"/>
-      <w:r>
-        <w:rPr>
-          <w:b/>
-          <w:bCs/>
-        </w:rPr>
-        <w:t>FileName</w:t>
-      </w:r>
-      <w:proofErr w:type="spellEnd"/>
-      <w:r>
-        <w:rPr>
-          <w:b/>
-          <w:bCs/>
-        </w:rPr>
-        <w:t>:-Test_input.py</w:t>
-      </w:r>
-      <w:r>
+      <w:pPr>
+        <w:rPr>
+          <w:b/>
+          <w:bCs/>
+        </w:rPr>
+      </w:pPr>
+      <w:r>
+        <w:rPr>
+          <w:b/>
+          <w:bCs/>
+        </w:rPr>
+        <w:t>FileName:-Test_input.py</w:t>
+      </w:r>
+    </w:p>
+    <w:p>
+      <w:pPr>
+        <w:rPr>
+          <w:b/>
+          <w:bCs/>
+        </w:rPr>
+      </w:pPr>
+    </w:p>
+    <w:p>
+      <w:pPr>
+        <w:rPr>
+          <w:b/>
+          <w:bCs/>
+        </w:rPr>
+      </w:pPr>
+    </w:p>
+    <w:p>
+      <w:pPr>
+        <w:rPr>
+          <w:b/>
+          <w:bCs/>
+        </w:rPr>
+      </w:pPr>
+    </w:p>
+    <w:p>
+      <w:pPr>
+        <w:rPr>
+          <w:b/>
+          <w:bCs/>
+        </w:rPr>
+      </w:pPr>
+    </w:p>
+    <w:p>
+      <w:r>
+        <w:lastRenderedPageBreak/>
         <w:br/>
       </w:r>
       <w:r>
@@ -688,6 +716,55 @@
         <w:t>Comments about input(Python official Documentation)</w:t>
       </w:r>
     </w:p>
+    <w:p/>
+    <w:p>
+      <w:r>
+        <w:t>a,b are new two variables and they are initialised at same line.</w:t>
+      </w:r>
+      <w:r>
+        <w:br/>
+        <w:t>added new Decimal DataType variable and taken user Input and printed them</w:t>
+      </w:r>
+    </w:p>
+    <w:p>
+      <w:r>
+        <w:drawing>
+          <wp:inline distT="0" distB="0" distL="0" distR="0" wp14:anchorId="7D8F942C" wp14:editId="2FC42635">
+            <wp:extent cx="5731510" cy="2829560"/>
+            <wp:effectExtent l="0" t="0" r="2540" b="8890"/>
+            <wp:docPr id="201165178" name="Picture 1" descr="A screenshot of a computer program&#10;&#10;Description automatically generated"/>
+            <wp:cNvGraphicFramePr>
+              <a:graphicFrameLocks xmlns:a="http://schemas.openxmlformats.org/drawingml/2006/main" noChangeAspect="1"/>
+            </wp:cNvGraphicFramePr>
+            <a:graphic xmlns:a="http://schemas.openxmlformats.org/drawingml/2006/main">
+              <a:graphicData uri="http://schemas.openxmlformats.org/drawingml/2006/picture">
+                <pic:pic xmlns:pic="http://schemas.openxmlformats.org/drawingml/2006/picture">
+                  <pic:nvPicPr>
+                    <pic:cNvPr id="201165178" name="Picture 1" descr="A screenshot of a computer program&#10;&#10;Description automatically generated"/>
+                    <pic:cNvPicPr/>
+                  </pic:nvPicPr>
+                  <pic:blipFill>
+                    <a:blip r:embed="rId11"/>
+                    <a:stretch>
+                      <a:fillRect/>
+                    </a:stretch>
+                  </pic:blipFill>
+                  <pic:spPr>
+                    <a:xfrm>
+                      <a:off x="0" y="0"/>
+                      <a:ext cx="5731510" cy="2829560"/>
+                    </a:xfrm>
+                    <a:prstGeom prst="rect">
+                      <a:avLst/>
+                    </a:prstGeom>
+                  </pic:spPr>
+                </pic:pic>
+              </a:graphicData>
+            </a:graphic>
+          </wp:inline>
+        </w:drawing>
+      </w:r>
+    </w:p>
     <w:p>
       <w:r>
         <w:t>"""</w:t>
@@ -710,36 +787,12 @@
     </w:p>
     <w:p>
       <w:r>
-        <w:t xml:space="preserve">    If the user hits EOF (*nix: Ctrl-D, Windows: </w:t>
-      </w:r>
-      <w:proofErr w:type="spellStart"/>
-      <w:r>
-        <w:t>Ctrl-Z+Return</w:t>
-      </w:r>
-      <w:proofErr w:type="spellEnd"/>
-      <w:r>
-        <w:t xml:space="preserve">), raise </w:t>
-      </w:r>
-      <w:proofErr w:type="spellStart"/>
-      <w:r>
-        <w:t>EOFError</w:t>
-      </w:r>
-      <w:proofErr w:type="spellEnd"/>
-      <w:r>
-        <w:t>.</w:t>
-      </w:r>
-    </w:p>
-    <w:p>
-      <w:r>
-        <w:t xml:space="preserve">    On *nix systems, </w:t>
-      </w:r>
-      <w:proofErr w:type="spellStart"/>
-      <w:r>
-        <w:t>readline</w:t>
-      </w:r>
-      <w:proofErr w:type="spellEnd"/>
-      <w:r>
-        <w:t xml:space="preserve"> is used if available.</w:t>
+        <w:t xml:space="preserve">    If the user hits EOF (*nix: Ctrl-D, Windows: Ctrl-Z+Return), raise EOFError.</w:t>
+      </w:r>
+    </w:p>
+    <w:p>
+      <w:r>
+        <w:t xml:space="preserve">    On *nix systems, readline is used if available.</w:t>
       </w:r>
     </w:p>
     <w:p>
@@ -758,6 +811,7 @@
         <w:rPr>
           <w:b/>
           <w:bCs/>
+          <w:noProof/>
         </w:rPr>
         <w:drawing>
           <wp:inline distT="0" distB="0" distL="0" distR="0" wp14:anchorId="1BD13FCB" wp14:editId="62B9E8AA">
@@ -775,7 +829,7 @@
                     <pic:cNvPicPr/>
                   </pic:nvPicPr>
                   <pic:blipFill>
-                    <a:blip r:embed="rId11"/>
+                    <a:blip r:embed="rId12"/>
                     <a:stretch>
                       <a:fillRect/>
                     </a:stretch>
@@ -847,7 +901,6 @@
           <w:b/>
           <w:bCs/>
         </w:rPr>
-        <w:lastRenderedPageBreak/>
         <w:t>Type() keyword:</w:t>
       </w:r>
     </w:p>
@@ -867,6 +920,7 @@
         <w:rPr>
           <w:b/>
           <w:bCs/>
+          <w:noProof/>
         </w:rPr>
         <w:drawing>
           <wp:inline distT="0" distB="0" distL="0" distR="0" wp14:anchorId="79ECD445" wp14:editId="5F76A69A">
@@ -884,7 +938,7 @@
                     <pic:cNvPicPr/>
                   </pic:nvPicPr>
                   <pic:blipFill>
-                    <a:blip r:embed="rId12"/>
+                    <a:blip r:embed="rId13"/>
                     <a:stretch>
                       <a:fillRect/>
                     </a:stretch>
@@ -919,28 +973,11 @@
           <w:b/>
           <w:bCs/>
         </w:rPr>
-        <w:t xml:space="preserve">Int() </w:t>
-      </w:r>
-      <w:proofErr w:type="spellStart"/>
-      <w:r>
-        <w:rPr>
-          <w:b/>
-          <w:bCs/>
-        </w:rPr>
-        <w:t>keyword:</w:t>
-      </w:r>
-      <w:r>
-        <w:t>It’s</w:t>
-      </w:r>
-      <w:proofErr w:type="spellEnd"/>
-      <w:r>
-        <w:t xml:space="preserve"> data type in python it will stores Integer Type Numeric </w:t>
-      </w:r>
-      <w:proofErr w:type="spellStart"/>
-      <w:r>
-        <w:t>DataTypes</w:t>
-      </w:r>
-      <w:proofErr w:type="spellEnd"/>
+        <w:t>Int() keyword:</w:t>
+      </w:r>
+      <w:r>
+        <w:t>It’s data type in python it will stores Integer Type Numeric DataTypes</w:t>
+      </w:r>
     </w:p>
     <w:p>
       <w:r>
@@ -954,31 +991,21 @@
         <w:t xml:space="preserve"> </w:t>
       </w:r>
       <w:r>
-        <w:t xml:space="preserve">It’s data type in python it will stores </w:t>
-      </w:r>
-      <w:r>
-        <w:t xml:space="preserve">Float </w:t>
-      </w:r>
-      <w:r>
-        <w:t xml:space="preserve">Type Numeric </w:t>
-      </w:r>
-      <w:proofErr w:type="spellStart"/>
-      <w:r>
-        <w:t>DataTypes</w:t>
-      </w:r>
-      <w:proofErr w:type="spellEnd"/>
-    </w:p>
-    <w:p>
-      <w:pPr>
-        <w:rPr>
-          <w:b/>
-          <w:bCs/>
-        </w:rPr>
-      </w:pPr>
-      <w:r>
-        <w:rPr>
-          <w:b/>
-          <w:bCs/>
+        <w:t>It’s data type in python it will stores Float Type Numeric DataTypes</w:t>
+      </w:r>
+    </w:p>
+    <w:p>
+      <w:pPr>
+        <w:rPr>
+          <w:b/>
+          <w:bCs/>
+        </w:rPr>
+      </w:pPr>
+      <w:r>
+        <w:rPr>
+          <w:b/>
+          <w:bCs/>
+          <w:noProof/>
         </w:rPr>
         <w:drawing>
           <wp:inline distT="0" distB="0" distL="0" distR="0" wp14:anchorId="3FBE1D55" wp14:editId="7AA74BE3">
@@ -996,7 +1023,7 @@
                     <pic:cNvPicPr/>
                   </pic:nvPicPr>
                   <pic:blipFill>
-                    <a:blip r:embed="rId13"/>
+                    <a:blip r:embed="rId14"/>
                     <a:stretch>
                       <a:fillRect/>
                     </a:stretch>
@@ -1024,7 +1051,6 @@
           <w:bCs/>
         </w:rPr>
       </w:pPr>
-      <w:proofErr w:type="spellStart"/>
       <w:r>
         <w:rPr>
           <w:b/>
@@ -1032,7 +1058,6 @@
         </w:rPr>
         <w:t>Source:GeeksforGeeks</w:t>
       </w:r>
-      <w:proofErr w:type="spellEnd"/>
     </w:p>
     <w:sectPr>
       <w:pgSz w:w="11906" w:h="16838"/>
@@ -1448,6 +1473,7 @@
   <w:style w:type="character" w:default="1" w:styleId="DefaultParagraphFont">
     <w:name w:val="Default Paragraph Font"/>
     <w:uiPriority w:val="1"/>
+    <w:semiHidden/>
     <w:unhideWhenUsed/>
   </w:style>
   <w:style w:type="table" w:default="1" w:styleId="TableNormal">

</xml_diff>